<commit_message>
modifying gherkin to allow for body/subject matter alternative flow
</commit_message>
<xml_diff>
--- a/428A2.docx
+++ b/428A2.docx
@@ -92,7 +92,25 @@
         <w:t xml:space="preserve"> </w:t>
       </w:r>
       <w:r>
-        <w:t>Attaching one image and sending to recipient</w:t>
+        <w:t>Attaching</w:t>
+      </w:r>
+      <w:r>
+        <w:t xml:space="preserve"> to an email</w:t>
+      </w:r>
+      <w:r>
+        <w:t xml:space="preserve"> one</w:t>
+      </w:r>
+      <w:r>
+        <w:t xml:space="preserve"> (or Many)</w:t>
+      </w:r>
+      <w:r>
+        <w:t xml:space="preserve"> image</w:t>
+      </w:r>
+      <w:r>
+        <w:t>(s)</w:t>
+      </w:r>
+      <w:r>
+        <w:t xml:space="preserve"> and sending to recipient</w:t>
       </w:r>
     </w:p>
     <w:p>
@@ -138,6 +156,18 @@
       </w:r>
       <w:r>
         <w:t xml:space="preserve"> enter a valid email in the ‘to’ section</w:t>
+      </w:r>
+    </w:p>
+    <w:p>
+      <w:pPr>
+        <w:pStyle w:val="ListParagraph"/>
+        <w:numPr>
+          <w:ilvl w:val="1"/>
+          <w:numId w:val="1"/>
+        </w:numPr>
+      </w:pPr>
+      <w:r>
+        <w:t>And I enter text in body (or Subject)</w:t>
       </w:r>
     </w:p>
     <w:p>
@@ -226,7 +256,19 @@
         <w:t xml:space="preserve"> </w:t>
       </w:r>
       <w:r>
-        <w:t>Attaching multiple images and sending to recipient</w:t>
+        <w:t>Sending</w:t>
+      </w:r>
+      <w:r>
+        <w:t xml:space="preserve"> image</w:t>
+      </w:r>
+      <w:r>
+        <w:t>(</w:t>
+      </w:r>
+      <w:r>
+        <w:t>s</w:t>
+      </w:r>
+      <w:r>
+        <w:t xml:space="preserve">) without a subject and body </w:t>
       </w:r>
     </w:p>
     <w:p>
@@ -264,6 +306,8 @@
       <w:r>
         <w:t>And I enter a valid email in the ‘to’ section</w:t>
       </w:r>
+      <w:bookmarkStart w:id="1" w:name="_GoBack"/>
+      <w:bookmarkEnd w:id="1"/>
     </w:p>
     <w:p>
       <w:pPr>
@@ -290,10 +334,7 @@
       </w:r>
       <w:proofErr w:type="gramStart"/>
       <w:r>
-        <w:t>file</w:t>
-      </w:r>
-      <w:r>
-        <w:t>s</w:t>
+        <w:t>files</w:t>
       </w:r>
       <w:proofErr w:type="gramEnd"/>
       <w:r>
@@ -310,6 +351,33 @@
       </w:pPr>
       <w:r>
         <w:t>And I click the ‘Send’ button</w:t>
+      </w:r>
+    </w:p>
+    <w:p>
+      <w:pPr>
+        <w:pStyle w:val="ListParagraph"/>
+        <w:numPr>
+          <w:ilvl w:val="1"/>
+          <w:numId w:val="1"/>
+        </w:numPr>
+      </w:pPr>
+      <w:r>
+        <w:t xml:space="preserve">Then the </w:t>
+      </w:r>
+      <w:r>
+        <w:t>system shall warn me that there is no subject nor body</w:t>
+      </w:r>
+    </w:p>
+    <w:p>
+      <w:pPr>
+        <w:pStyle w:val="ListParagraph"/>
+        <w:numPr>
+          <w:ilvl w:val="1"/>
+          <w:numId w:val="1"/>
+        </w:numPr>
+      </w:pPr>
+      <w:r>
+        <w:t>When I click the ‘Ok’ button</w:t>
       </w:r>
     </w:p>
     <w:p>
@@ -427,57 +495,54 @@
       </w:r>
       <w:proofErr w:type="gramStart"/>
       <w:r>
+        <w:t>files</w:t>
+      </w:r>
+      <w:proofErr w:type="gramEnd"/>
+      <w:r>
+        <w:t xml:space="preserve"> I want to send</w:t>
+      </w:r>
+    </w:p>
+    <w:p>
+      <w:pPr>
+        <w:pStyle w:val="ListParagraph"/>
+        <w:numPr>
+          <w:ilvl w:val="1"/>
+          <w:numId w:val="1"/>
+        </w:numPr>
+      </w:pPr>
+      <w:r>
+        <w:t xml:space="preserve">But the </w:t>
+      </w:r>
+      <w:r>
+        <w:t xml:space="preserve">cumulative size of the </w:t>
+      </w:r>
+      <w:r>
         <w:t>file</w:t>
       </w:r>
       <w:r>
         <w:t>s</w:t>
       </w:r>
+      <w:r>
+        <w:t xml:space="preserve"> </w:t>
+      </w:r>
+      <w:proofErr w:type="gramStart"/>
+      <w:r>
+        <w:t>exceed</w:t>
+      </w:r>
       <w:proofErr w:type="gramEnd"/>
       <w:r>
-        <w:t xml:space="preserve"> I want to send</w:t>
-      </w:r>
-    </w:p>
-    <w:p>
-      <w:pPr>
-        <w:pStyle w:val="ListParagraph"/>
-        <w:numPr>
-          <w:ilvl w:val="1"/>
-          <w:numId w:val="1"/>
-        </w:numPr>
-      </w:pPr>
-      <w:r>
-        <w:t xml:space="preserve">But the </w:t>
-      </w:r>
-      <w:r>
-        <w:t xml:space="preserve">cumulative size of the </w:t>
-      </w:r>
-      <w:r>
-        <w:t>file</w:t>
-      </w:r>
-      <w:r>
-        <w:t>s</w:t>
-      </w:r>
-      <w:r>
-        <w:t xml:space="preserve"> </w:t>
-      </w:r>
-      <w:proofErr w:type="gramStart"/>
-      <w:r>
-        <w:t>exceed</w:t>
-      </w:r>
-      <w:proofErr w:type="gramEnd"/>
-      <w:r>
         <w:t xml:space="preserve"> the </w:t>
       </w:r>
-      <w:commentRangeStart w:id="1"/>
+      <w:commentRangeStart w:id="2"/>
       <w:r>
         <w:t>attachment limit</w:t>
       </w:r>
-      <w:commentRangeEnd w:id="1"/>
+      <w:commentRangeEnd w:id="2"/>
       <w:r>
         <w:rPr>
           <w:rStyle w:val="CommentReference"/>
         </w:rPr>
-        <w:commentReference w:id="1"/>
+        <w:commentReference w:id="2"/>
       </w:r>
     </w:p>
     <w:p>
@@ -558,13 +623,7 @@
         </w:numPr>
       </w:pPr>
       <w:r>
-        <w:t>And I enter a</w:t>
-      </w:r>
-      <w:r>
-        <w:t xml:space="preserve">n invalid </w:t>
-      </w:r>
-      <w:r>
-        <w:t>email in the ‘to’ section</w:t>
+        <w:t>And I enter an invalid email in the ‘to’ section</w:t>
       </w:r>
     </w:p>
     <w:p>
@@ -620,39 +679,24 @@
         </w:numPr>
       </w:pPr>
       <w:r>
-        <w:t xml:space="preserve">Then </w:t>
-      </w:r>
-      <w:r>
-        <w:t>an error message shall be returned</w:t>
-      </w:r>
-    </w:p>
-    <w:p>
-      <w:pPr>
-        <w:pStyle w:val="ListParagraph"/>
-        <w:numPr>
-          <w:ilvl w:val="1"/>
-          <w:numId w:val="1"/>
-        </w:numPr>
-      </w:pPr>
-      <w:r>
-        <w:t xml:space="preserve">And </w:t>
-      </w:r>
-      <w:r>
-        <w:t>the email shall</w:t>
-      </w:r>
-      <w:r>
-        <w:t xml:space="preserve"> not</w:t>
-      </w:r>
-      <w:r>
-        <w:t xml:space="preserve"> be sent</w:t>
+        <w:t>Then an error message shall be returned</w:t>
+      </w:r>
+    </w:p>
+    <w:p>
+      <w:pPr>
+        <w:pStyle w:val="ListParagraph"/>
+        <w:numPr>
+          <w:ilvl w:val="1"/>
+          <w:numId w:val="1"/>
+        </w:numPr>
+      </w:pPr>
+      <w:r>
+        <w:t>And the email shall not be sent</w:t>
       </w:r>
     </w:p>
     <w:p/>
     <w:p/>
-    <w:p>
-      <w:bookmarkStart w:id="2" w:name="_GoBack"/>
-      <w:bookmarkEnd w:id="2"/>
-    </w:p>
+    <w:p/>
     <w:sectPr>
       <w:headerReference w:type="default" r:id="rId10"/>
       <w:pgSz w:w="12240" w:h="15840"/>
@@ -682,7 +726,7 @@
       </w:r>
     </w:p>
   </w:comment>
-  <w:comment w:id="1" w:author="Gabriel Negash" w:date="2019-03-02T16:44:00Z" w:initials="GN">
+  <w:comment w:id="2" w:author="Gabriel Negash" w:date="2019-03-02T16:44:00Z" w:initials="GN">
     <w:p>
       <w:pPr>
         <w:pStyle w:val="CommentText"/>

</xml_diff>